<commit_message>
Add Faza2: Implementacija Perzistencije & Update Faza1: Arhitekturni Dizajn Sistema
</commit_message>
<xml_diff>
--- a/Dokumentacija/Faza1/RTOG - Arhitekturni Dizajn Sistema.docx
+++ b/Dokumentacija/Faza1/RTOG - Arhitekturni Dizajn Sistema.docx
@@ -54,38 +54,729 @@
     </w:p>
     <w:p>
       <w:pPr>
+        <w:pStyle w:val="Heading1"/>
+        <w:jc w:val="center"/>
+        <w:rPr/>
+      </w:pPr>
+      <w:bookmarkStart w:colFirst="0" w:colLast="0" w:name="_l5x60spd7h1j" w:id="2"/>
+      <w:bookmarkEnd w:id="2"/>
+      <w:r>
+        <w:rPr>
+          <w:rtl w:val="0"/>
+        </w:rPr>
+        <w:t xml:space="preserve">Strateška igra </w:t>
+      </w:r>
+      <w:r>
+        <w:rPr>
+          <w:rtl w:val="0"/>
+        </w:rPr>
+        <w:t xml:space="preserve">osvajanja</w:t>
+      </w:r>
+      <w:r>
+        <w:rPr>
+          <w:rtl w:val="0"/>
+        </w:rPr>
+      </w:r>
+    </w:p>
+    <w:p>
+      <w:pPr>
+        <w:pStyle w:val="Subtitle"/>
+        <w:spacing w:before="200" w:line="480" w:lineRule="auto"/>
+        <w:jc w:val="center"/>
+        <w:rPr/>
+      </w:pPr>
+      <w:bookmarkStart w:colFirst="0" w:colLast="0" w:name="_heixrsurg8n2" w:id="3"/>
+      <w:bookmarkEnd w:id="3"/>
+      <w:r>
+        <w:rPr>
+          <w:rtl w:val="0"/>
+        </w:rPr>
+        <w:t xml:space="preserve">Arhitekturni Dizajn Sistema</w:t>
+      </w:r>
+      <w:r>
+        <w:br w:type="page"/>
+      </w:r>
+      <w:r>
+        <w:rPr>
+          <w:rtl w:val="0"/>
+        </w:rPr>
+        <w:t xml:space="preserve">Istorija izmena</w:t>
+      </w:r>
+    </w:p>
+    <w:tbl>
+      <w:tblPr>
+        <w:tblStyle w:val="Table1"/>
+        <w:tblW w:w="9360.0" w:type="dxa"/>
+        <w:jc w:val="center"/>
+        <w:tblBorders>
+          <w:top w:color="000000" w:space="0" w:sz="8" w:val="single"/>
+          <w:left w:color="000000" w:space="0" w:sz="8" w:val="single"/>
+          <w:bottom w:color="000000" w:space="0" w:sz="8" w:val="single"/>
+          <w:right w:color="000000" w:space="0" w:sz="8" w:val="single"/>
+          <w:insideH w:color="000000" w:space="0" w:sz="8" w:val="single"/>
+          <w:insideV w:color="000000" w:space="0" w:sz="8" w:val="single"/>
+        </w:tblBorders>
+        <w:tblLayout w:type="fixed"/>
+        <w:tblLook w:val="0600"/>
+      </w:tblPr>
+      <w:tblGrid>
+        <w:gridCol w:w="2130"/>
+        <w:gridCol w:w="3615"/>
+        <w:gridCol w:w="3615"/>
+        <w:tblGridChange w:id="0">
+          <w:tblGrid>
+            <w:gridCol w:w="2130"/>
+            <w:gridCol w:w="3615"/>
+            <w:gridCol w:w="3615"/>
+          </w:tblGrid>
+        </w:tblGridChange>
+      </w:tblGrid>
+      <w:tr>
+        <w:trPr>
+          <w:cantSplit w:val="0"/>
+          <w:tblHeader w:val="0"/>
+        </w:trPr>
+        <w:tc>
+          <w:tcPr>
+            <w:shd w:fill="a4c2f4" w:val="clear"/>
+            <w:tcMar>
+              <w:top w:w="100.0" w:type="dxa"/>
+              <w:left w:w="100.0" w:type="dxa"/>
+              <w:bottom w:w="100.0" w:type="dxa"/>
+              <w:right w:w="100.0" w:type="dxa"/>
+            </w:tcMar>
+            <w:vAlign w:val="top"/>
+          </w:tcPr>
+          <w:p>
+            <w:pPr>
+              <w:keepNext w:val="0"/>
+              <w:keepLines w:val="0"/>
+              <w:pageBreakBefore w:val="0"/>
+              <w:widowControl w:val="0"/>
+              <w:pBdr>
+                <w:top w:space="0" w:sz="0" w:val="nil"/>
+                <w:left w:space="0" w:sz="0" w:val="nil"/>
+                <w:bottom w:space="0" w:sz="0" w:val="nil"/>
+                <w:right w:space="0" w:sz="0" w:val="nil"/>
+                <w:between w:space="0" w:sz="0" w:val="nil"/>
+              </w:pBdr>
+              <w:shd w:fill="auto" w:val="clear"/>
+              <w:spacing w:after="0" w:before="0" w:line="240" w:lineRule="auto"/>
+              <w:ind w:left="0" w:right="0" w:firstLine="0"/>
+              <w:jc w:val="center"/>
+              <w:rPr>
+                <w:b w:val="1"/>
+              </w:rPr>
+            </w:pPr>
+            <w:r>
+              <w:rPr>
+                <w:b w:val="1"/>
+                <w:rtl w:val="0"/>
+              </w:rPr>
+              <w:t xml:space="preserve">Datum</w:t>
+            </w:r>
+          </w:p>
+        </w:tc>
+        <w:tc>
+          <w:tcPr>
+            <w:shd w:fill="a4c2f4" w:val="clear"/>
+            <w:tcMar>
+              <w:top w:w="100.0" w:type="dxa"/>
+              <w:left w:w="100.0" w:type="dxa"/>
+              <w:bottom w:w="100.0" w:type="dxa"/>
+              <w:right w:w="100.0" w:type="dxa"/>
+            </w:tcMar>
+            <w:vAlign w:val="top"/>
+          </w:tcPr>
+          <w:p>
+            <w:pPr>
+              <w:keepNext w:val="0"/>
+              <w:keepLines w:val="0"/>
+              <w:pageBreakBefore w:val="0"/>
+              <w:widowControl w:val="0"/>
+              <w:pBdr>
+                <w:top w:space="0" w:sz="0" w:val="nil"/>
+                <w:left w:space="0" w:sz="0" w:val="nil"/>
+                <w:bottom w:space="0" w:sz="0" w:val="nil"/>
+                <w:right w:space="0" w:sz="0" w:val="nil"/>
+                <w:between w:space="0" w:sz="0" w:val="nil"/>
+              </w:pBdr>
+              <w:shd w:fill="auto" w:val="clear"/>
+              <w:spacing w:after="0" w:before="0" w:line="240" w:lineRule="auto"/>
+              <w:ind w:left="0" w:right="0" w:firstLine="0"/>
+              <w:jc w:val="center"/>
+              <w:rPr>
+                <w:b w:val="1"/>
+              </w:rPr>
+            </w:pPr>
+            <w:r>
+              <w:rPr>
+                <w:b w:val="1"/>
+                <w:rtl w:val="0"/>
+              </w:rPr>
+              <w:t xml:space="preserve">Izmene</w:t>
+            </w:r>
+          </w:p>
+        </w:tc>
+        <w:tc>
+          <w:tcPr>
+            <w:shd w:fill="a4c2f4" w:val="clear"/>
+            <w:tcMar>
+              <w:top w:w="100.0" w:type="dxa"/>
+              <w:left w:w="100.0" w:type="dxa"/>
+              <w:bottom w:w="100.0" w:type="dxa"/>
+              <w:right w:w="100.0" w:type="dxa"/>
+            </w:tcMar>
+            <w:vAlign w:val="top"/>
+          </w:tcPr>
+          <w:p>
+            <w:pPr>
+              <w:keepNext w:val="0"/>
+              <w:keepLines w:val="0"/>
+              <w:pageBreakBefore w:val="0"/>
+              <w:widowControl w:val="0"/>
+              <w:pBdr>
+                <w:top w:space="0" w:sz="0" w:val="nil"/>
+                <w:left w:space="0" w:sz="0" w:val="nil"/>
+                <w:bottom w:space="0" w:sz="0" w:val="nil"/>
+                <w:right w:space="0" w:sz="0" w:val="nil"/>
+                <w:between w:space="0" w:sz="0" w:val="nil"/>
+              </w:pBdr>
+              <w:shd w:fill="auto" w:val="clear"/>
+              <w:spacing w:after="0" w:before="0" w:line="240" w:lineRule="auto"/>
+              <w:ind w:left="0" w:right="0" w:firstLine="0"/>
+              <w:jc w:val="center"/>
+              <w:rPr>
+                <w:b w:val="1"/>
+              </w:rPr>
+            </w:pPr>
+            <w:r>
+              <w:rPr>
+                <w:b w:val="1"/>
+                <w:rtl w:val="0"/>
+              </w:rPr>
+              <w:t xml:space="preserve">Odgovorni</w:t>
+            </w:r>
+          </w:p>
+        </w:tc>
+      </w:tr>
+      <w:tr>
+        <w:trPr>
+          <w:cantSplit w:val="0"/>
+          <w:tblHeader w:val="0"/>
+        </w:trPr>
+        <w:tc>
+          <w:tcPr>
+            <w:shd w:fill="auto" w:val="clear"/>
+            <w:tcMar>
+              <w:top w:w="100.0" w:type="dxa"/>
+              <w:left w:w="100.0" w:type="dxa"/>
+              <w:bottom w:w="100.0" w:type="dxa"/>
+              <w:right w:w="100.0" w:type="dxa"/>
+            </w:tcMar>
+            <w:vAlign w:val="top"/>
+          </w:tcPr>
+          <w:p>
+            <w:pPr>
+              <w:keepNext w:val="0"/>
+              <w:keepLines w:val="0"/>
+              <w:pageBreakBefore w:val="0"/>
+              <w:widowControl w:val="0"/>
+              <w:pBdr>
+                <w:top w:space="0" w:sz="0" w:val="nil"/>
+                <w:left w:space="0" w:sz="0" w:val="nil"/>
+                <w:bottom w:space="0" w:sz="0" w:val="nil"/>
+                <w:right w:space="0" w:sz="0" w:val="nil"/>
+                <w:between w:space="0" w:sz="0" w:val="nil"/>
+              </w:pBdr>
+              <w:shd w:fill="auto" w:val="clear"/>
+              <w:spacing w:after="0" w:before="0" w:line="240" w:lineRule="auto"/>
+              <w:ind w:left="0" w:right="0" w:firstLine="0"/>
+              <w:jc w:val="center"/>
+              <w:rPr/>
+            </w:pPr>
+            <w:r>
+              <w:rPr>
+                <w:rtl w:val="0"/>
+              </w:rPr>
+              <w:t xml:space="preserve">16.12.2022.</w:t>
+            </w:r>
+          </w:p>
+        </w:tc>
+        <w:tc>
+          <w:tcPr>
+            <w:shd w:fill="auto" w:val="clear"/>
+            <w:tcMar>
+              <w:top w:w="100.0" w:type="dxa"/>
+              <w:left w:w="100.0" w:type="dxa"/>
+              <w:bottom w:w="100.0" w:type="dxa"/>
+              <w:right w:w="100.0" w:type="dxa"/>
+            </w:tcMar>
+            <w:vAlign w:val="top"/>
+          </w:tcPr>
+          <w:p>
+            <w:pPr>
+              <w:keepNext w:val="0"/>
+              <w:keepLines w:val="0"/>
+              <w:pageBreakBefore w:val="0"/>
+              <w:widowControl w:val="0"/>
+              <w:pBdr>
+                <w:top w:space="0" w:sz="0" w:val="nil"/>
+                <w:left w:space="0" w:sz="0" w:val="nil"/>
+                <w:bottom w:space="0" w:sz="0" w:val="nil"/>
+                <w:right w:space="0" w:sz="0" w:val="nil"/>
+                <w:between w:space="0" w:sz="0" w:val="nil"/>
+              </w:pBdr>
+              <w:shd w:fill="auto" w:val="clear"/>
+              <w:spacing w:after="0" w:before="0" w:line="240" w:lineRule="auto"/>
+              <w:ind w:left="0" w:right="0" w:firstLine="0"/>
+              <w:jc w:val="center"/>
+              <w:rPr/>
+            </w:pPr>
+            <w:r>
+              <w:rPr>
+                <w:rtl w:val="0"/>
+              </w:rPr>
+              <w:t xml:space="preserve">Inicijalna verzija</w:t>
+            </w:r>
+          </w:p>
+        </w:tc>
+        <w:tc>
+          <w:tcPr>
+            <w:shd w:fill="auto" w:val="clear"/>
+            <w:tcMar>
+              <w:top w:w="100.0" w:type="dxa"/>
+              <w:left w:w="100.0" w:type="dxa"/>
+              <w:bottom w:w="100.0" w:type="dxa"/>
+              <w:right w:w="100.0" w:type="dxa"/>
+            </w:tcMar>
+            <w:vAlign w:val="top"/>
+          </w:tcPr>
+          <w:p>
+            <w:pPr>
+              <w:keepNext w:val="0"/>
+              <w:keepLines w:val="0"/>
+              <w:pageBreakBefore w:val="0"/>
+              <w:widowControl w:val="0"/>
+              <w:pBdr>
+                <w:top w:space="0" w:sz="0" w:val="nil"/>
+                <w:left w:space="0" w:sz="0" w:val="nil"/>
+                <w:bottom w:space="0" w:sz="0" w:val="nil"/>
+                <w:right w:space="0" w:sz="0" w:val="nil"/>
+                <w:between w:space="0" w:sz="0" w:val="nil"/>
+              </w:pBdr>
+              <w:shd w:fill="auto" w:val="clear"/>
+              <w:spacing w:after="0" w:before="0" w:line="240" w:lineRule="auto"/>
+              <w:ind w:left="0" w:right="0" w:firstLine="0"/>
+              <w:jc w:val="center"/>
+              <w:rPr/>
+            </w:pPr>
+            <w:r>
+              <w:rPr>
+                <w:rtl w:val="0"/>
+              </w:rPr>
+              <w:t xml:space="preserve">Nikola Rašić, Ivan Bogosavljević</w:t>
+            </w:r>
+          </w:p>
+        </w:tc>
+      </w:tr>
+      <w:tr>
+        <w:trPr>
+          <w:cantSplit w:val="0"/>
+          <w:trHeight w:val="447.978515625" w:hRule="atLeast"/>
+          <w:tblHeader w:val="0"/>
+        </w:trPr>
+        <w:tc>
+          <w:tcPr>
+            <w:shd w:fill="auto" w:val="clear"/>
+            <w:tcMar>
+              <w:top w:w="100.0" w:type="dxa"/>
+              <w:left w:w="100.0" w:type="dxa"/>
+              <w:bottom w:w="100.0" w:type="dxa"/>
+              <w:right w:w="100.0" w:type="dxa"/>
+            </w:tcMar>
+            <w:vAlign w:val="top"/>
+          </w:tcPr>
+          <w:p>
+            <w:pPr>
+              <w:keepNext w:val="0"/>
+              <w:keepLines w:val="0"/>
+              <w:pageBreakBefore w:val="0"/>
+              <w:widowControl w:val="0"/>
+              <w:pBdr>
+                <w:top w:space="0" w:sz="0" w:val="nil"/>
+                <w:left w:space="0" w:sz="0" w:val="nil"/>
+                <w:bottom w:space="0" w:sz="0" w:val="nil"/>
+                <w:right w:space="0" w:sz="0" w:val="nil"/>
+                <w:between w:space="0" w:sz="0" w:val="nil"/>
+              </w:pBdr>
+              <w:shd w:fill="auto" w:val="clear"/>
+              <w:spacing w:after="0" w:before="0" w:line="240" w:lineRule="auto"/>
+              <w:ind w:left="0" w:right="0" w:firstLine="0"/>
+              <w:jc w:val="center"/>
+              <w:rPr/>
+            </w:pPr>
+            <w:r>
+              <w:rPr>
+                <w:rtl w:val="0"/>
+              </w:rPr>
+              <w:t xml:space="preserve">10.01.2023.</w:t>
+            </w:r>
+          </w:p>
+        </w:tc>
+        <w:tc>
+          <w:tcPr>
+            <w:shd w:fill="auto" w:val="clear"/>
+            <w:tcMar>
+              <w:top w:w="100.0" w:type="dxa"/>
+              <w:left w:w="100.0" w:type="dxa"/>
+              <w:bottom w:w="100.0" w:type="dxa"/>
+              <w:right w:w="100.0" w:type="dxa"/>
+            </w:tcMar>
+            <w:vAlign w:val="top"/>
+          </w:tcPr>
+          <w:p>
+            <w:pPr>
+              <w:keepNext w:val="0"/>
+              <w:keepLines w:val="0"/>
+              <w:pageBreakBefore w:val="0"/>
+              <w:widowControl w:val="0"/>
+              <w:pBdr>
+                <w:top w:space="0" w:sz="0" w:val="nil"/>
+                <w:left w:space="0" w:sz="0" w:val="nil"/>
+                <w:bottom w:space="0" w:sz="0" w:val="nil"/>
+                <w:right w:space="0" w:sz="0" w:val="nil"/>
+                <w:between w:space="0" w:sz="0" w:val="nil"/>
+              </w:pBdr>
+              <w:shd w:fill="auto" w:val="clear"/>
+              <w:spacing w:after="0" w:before="0" w:line="240" w:lineRule="auto"/>
+              <w:ind w:left="0" w:right="0" w:firstLine="0"/>
+              <w:jc w:val="center"/>
+              <w:rPr/>
+            </w:pPr>
+            <w:r>
+              <w:rPr>
+                <w:rtl w:val="0"/>
+              </w:rPr>
+              <w:t xml:space="preserve">Izbačen React.js iz radnih okvira</w:t>
+            </w:r>
+          </w:p>
+        </w:tc>
+        <w:tc>
+          <w:tcPr>
+            <w:shd w:fill="auto" w:val="clear"/>
+            <w:tcMar>
+              <w:top w:w="100.0" w:type="dxa"/>
+              <w:left w:w="100.0" w:type="dxa"/>
+              <w:bottom w:w="100.0" w:type="dxa"/>
+              <w:right w:w="100.0" w:type="dxa"/>
+            </w:tcMar>
+            <w:vAlign w:val="top"/>
+          </w:tcPr>
+          <w:p>
+            <w:pPr>
+              <w:keepNext w:val="0"/>
+              <w:keepLines w:val="0"/>
+              <w:pageBreakBefore w:val="0"/>
+              <w:widowControl w:val="0"/>
+              <w:pBdr>
+                <w:top w:space="0" w:sz="0" w:val="nil"/>
+                <w:left w:space="0" w:sz="0" w:val="nil"/>
+                <w:bottom w:space="0" w:sz="0" w:val="nil"/>
+                <w:right w:space="0" w:sz="0" w:val="nil"/>
+                <w:between w:space="0" w:sz="0" w:val="nil"/>
+              </w:pBdr>
+              <w:shd w:fill="auto" w:val="clear"/>
+              <w:spacing w:after="0" w:before="0" w:line="240" w:lineRule="auto"/>
+              <w:ind w:left="0" w:right="0" w:firstLine="0"/>
+              <w:jc w:val="center"/>
+              <w:rPr/>
+            </w:pPr>
+            <w:r>
+              <w:rPr>
+                <w:rtl w:val="0"/>
+              </w:rPr>
+              <w:t xml:space="preserve">Nikola Rašić</w:t>
+            </w:r>
+          </w:p>
+        </w:tc>
+      </w:tr>
+      <w:tr>
+        <w:trPr>
+          <w:cantSplit w:val="0"/>
+          <w:tblHeader w:val="0"/>
+        </w:trPr>
+        <w:tc>
+          <w:tcPr>
+            <w:shd w:fill="auto" w:val="clear"/>
+            <w:tcMar>
+              <w:top w:w="100.0" w:type="dxa"/>
+              <w:left w:w="100.0" w:type="dxa"/>
+              <w:bottom w:w="100.0" w:type="dxa"/>
+              <w:right w:w="100.0" w:type="dxa"/>
+            </w:tcMar>
+            <w:vAlign w:val="top"/>
+          </w:tcPr>
+          <w:p>
+            <w:pPr>
+              <w:keepNext w:val="0"/>
+              <w:keepLines w:val="0"/>
+              <w:pageBreakBefore w:val="0"/>
+              <w:widowControl w:val="0"/>
+              <w:pBdr>
+                <w:top w:space="0" w:sz="0" w:val="nil"/>
+                <w:left w:space="0" w:sz="0" w:val="nil"/>
+                <w:bottom w:space="0" w:sz="0" w:val="nil"/>
+                <w:right w:space="0" w:sz="0" w:val="nil"/>
+                <w:between w:space="0" w:sz="0" w:val="nil"/>
+              </w:pBdr>
+              <w:shd w:fill="auto" w:val="clear"/>
+              <w:spacing w:after="0" w:before="0" w:line="240" w:lineRule="auto"/>
+              <w:ind w:left="0" w:right="0" w:firstLine="0"/>
+              <w:jc w:val="center"/>
+              <w:rPr/>
+            </w:pPr>
+            <w:r>
+              <w:rPr>
+                <w:rtl w:val="0"/>
+              </w:rPr>
+            </w:r>
+          </w:p>
+        </w:tc>
+        <w:tc>
+          <w:tcPr>
+            <w:shd w:fill="auto" w:val="clear"/>
+            <w:tcMar>
+              <w:top w:w="100.0" w:type="dxa"/>
+              <w:left w:w="100.0" w:type="dxa"/>
+              <w:bottom w:w="100.0" w:type="dxa"/>
+              <w:right w:w="100.0" w:type="dxa"/>
+            </w:tcMar>
+            <w:vAlign w:val="top"/>
+          </w:tcPr>
+          <w:p>
+            <w:pPr>
+              <w:keepNext w:val="0"/>
+              <w:keepLines w:val="0"/>
+              <w:pageBreakBefore w:val="0"/>
+              <w:widowControl w:val="0"/>
+              <w:pBdr>
+                <w:top w:space="0" w:sz="0" w:val="nil"/>
+                <w:left w:space="0" w:sz="0" w:val="nil"/>
+                <w:bottom w:space="0" w:sz="0" w:val="nil"/>
+                <w:right w:space="0" w:sz="0" w:val="nil"/>
+                <w:between w:space="0" w:sz="0" w:val="nil"/>
+              </w:pBdr>
+              <w:shd w:fill="auto" w:val="clear"/>
+              <w:spacing w:after="0" w:before="0" w:line="240" w:lineRule="auto"/>
+              <w:ind w:left="0" w:right="0" w:firstLine="0"/>
+              <w:jc w:val="center"/>
+              <w:rPr/>
+            </w:pPr>
+            <w:r>
+              <w:rPr>
+                <w:rtl w:val="0"/>
+              </w:rPr>
+            </w:r>
+          </w:p>
+        </w:tc>
+        <w:tc>
+          <w:tcPr>
+            <w:shd w:fill="auto" w:val="clear"/>
+            <w:tcMar>
+              <w:top w:w="100.0" w:type="dxa"/>
+              <w:left w:w="100.0" w:type="dxa"/>
+              <w:bottom w:w="100.0" w:type="dxa"/>
+              <w:right w:w="100.0" w:type="dxa"/>
+            </w:tcMar>
+            <w:vAlign w:val="top"/>
+          </w:tcPr>
+          <w:p>
+            <w:pPr>
+              <w:keepNext w:val="0"/>
+              <w:keepLines w:val="0"/>
+              <w:pageBreakBefore w:val="0"/>
+              <w:widowControl w:val="0"/>
+              <w:pBdr>
+                <w:top w:space="0" w:sz="0" w:val="nil"/>
+                <w:left w:space="0" w:sz="0" w:val="nil"/>
+                <w:bottom w:space="0" w:sz="0" w:val="nil"/>
+                <w:right w:space="0" w:sz="0" w:val="nil"/>
+                <w:between w:space="0" w:sz="0" w:val="nil"/>
+              </w:pBdr>
+              <w:shd w:fill="auto" w:val="clear"/>
+              <w:spacing w:after="0" w:before="0" w:line="240" w:lineRule="auto"/>
+              <w:ind w:left="0" w:right="0" w:firstLine="0"/>
+              <w:jc w:val="center"/>
+              <w:rPr/>
+            </w:pPr>
+            <w:r>
+              <w:rPr>
+                <w:rtl w:val="0"/>
+              </w:rPr>
+            </w:r>
+          </w:p>
+        </w:tc>
+      </w:tr>
+      <w:tr>
+        <w:trPr>
+          <w:cantSplit w:val="0"/>
+          <w:tblHeader w:val="0"/>
+        </w:trPr>
+        <w:tc>
+          <w:tcPr>
+            <w:shd w:fill="auto" w:val="clear"/>
+            <w:tcMar>
+              <w:top w:w="100.0" w:type="dxa"/>
+              <w:left w:w="100.0" w:type="dxa"/>
+              <w:bottom w:w="100.0" w:type="dxa"/>
+              <w:right w:w="100.0" w:type="dxa"/>
+            </w:tcMar>
+            <w:vAlign w:val="top"/>
+          </w:tcPr>
+          <w:p>
+            <w:pPr>
+              <w:keepNext w:val="0"/>
+              <w:keepLines w:val="0"/>
+              <w:pageBreakBefore w:val="0"/>
+              <w:widowControl w:val="0"/>
+              <w:pBdr>
+                <w:top w:space="0" w:sz="0" w:val="nil"/>
+                <w:left w:space="0" w:sz="0" w:val="nil"/>
+                <w:bottom w:space="0" w:sz="0" w:val="nil"/>
+                <w:right w:space="0" w:sz="0" w:val="nil"/>
+                <w:between w:space="0" w:sz="0" w:val="nil"/>
+              </w:pBdr>
+              <w:shd w:fill="auto" w:val="clear"/>
+              <w:spacing w:after="0" w:before="0" w:line="240" w:lineRule="auto"/>
+              <w:ind w:left="0" w:right="0" w:firstLine="0"/>
+              <w:jc w:val="center"/>
+              <w:rPr/>
+            </w:pPr>
+            <w:r>
+              <w:rPr>
+                <w:rtl w:val="0"/>
+              </w:rPr>
+            </w:r>
+          </w:p>
+        </w:tc>
+        <w:tc>
+          <w:tcPr>
+            <w:shd w:fill="auto" w:val="clear"/>
+            <w:tcMar>
+              <w:top w:w="100.0" w:type="dxa"/>
+              <w:left w:w="100.0" w:type="dxa"/>
+              <w:bottom w:w="100.0" w:type="dxa"/>
+              <w:right w:w="100.0" w:type="dxa"/>
+            </w:tcMar>
+            <w:vAlign w:val="top"/>
+          </w:tcPr>
+          <w:p>
+            <w:pPr>
+              <w:keepNext w:val="0"/>
+              <w:keepLines w:val="0"/>
+              <w:pageBreakBefore w:val="0"/>
+              <w:widowControl w:val="0"/>
+              <w:pBdr>
+                <w:top w:space="0" w:sz="0" w:val="nil"/>
+                <w:left w:space="0" w:sz="0" w:val="nil"/>
+                <w:bottom w:space="0" w:sz="0" w:val="nil"/>
+                <w:right w:space="0" w:sz="0" w:val="nil"/>
+                <w:between w:space="0" w:sz="0" w:val="nil"/>
+              </w:pBdr>
+              <w:shd w:fill="auto" w:val="clear"/>
+              <w:spacing w:after="0" w:before="0" w:line="240" w:lineRule="auto"/>
+              <w:ind w:left="0" w:right="0" w:firstLine="0"/>
+              <w:jc w:val="center"/>
+              <w:rPr/>
+            </w:pPr>
+            <w:r>
+              <w:rPr>
+                <w:rtl w:val="0"/>
+              </w:rPr>
+            </w:r>
+          </w:p>
+        </w:tc>
+        <w:tc>
+          <w:tcPr>
+            <w:shd w:fill="auto" w:val="clear"/>
+            <w:tcMar>
+              <w:top w:w="100.0" w:type="dxa"/>
+              <w:left w:w="100.0" w:type="dxa"/>
+              <w:bottom w:w="100.0" w:type="dxa"/>
+              <w:right w:w="100.0" w:type="dxa"/>
+            </w:tcMar>
+            <w:vAlign w:val="top"/>
+          </w:tcPr>
+          <w:p>
+            <w:pPr>
+              <w:keepNext w:val="0"/>
+              <w:keepLines w:val="0"/>
+              <w:pageBreakBefore w:val="0"/>
+              <w:widowControl w:val="0"/>
+              <w:pBdr>
+                <w:top w:space="0" w:sz="0" w:val="nil"/>
+                <w:left w:space="0" w:sz="0" w:val="nil"/>
+                <w:bottom w:space="0" w:sz="0" w:val="nil"/>
+                <w:right w:space="0" w:sz="0" w:val="nil"/>
+                <w:between w:space="0" w:sz="0" w:val="nil"/>
+              </w:pBdr>
+              <w:shd w:fill="auto" w:val="clear"/>
+              <w:spacing w:after="0" w:before="0" w:line="240" w:lineRule="auto"/>
+              <w:ind w:left="0" w:right="0" w:firstLine="0"/>
+              <w:jc w:val="center"/>
+              <w:rPr/>
+            </w:pPr>
+            <w:r>
+              <w:rPr>
+                <w:rtl w:val="0"/>
+              </w:rPr>
+            </w:r>
+          </w:p>
+        </w:tc>
+      </w:tr>
+    </w:tbl>
+    <w:p>
+      <w:pPr>
+        <w:pStyle w:val="Heading1"/>
+        <w:jc w:val="center"/>
+        <w:rPr/>
+      </w:pPr>
+      <w:bookmarkStart w:colFirst="0" w:colLast="0" w:name="_hkr7lz1epyxp" w:id="4"/>
+      <w:bookmarkEnd w:id="4"/>
+      <w:r>
+        <w:br w:type="page"/>
+      </w:r>
+      <w:r>
+        <w:rPr>
+          <w:rtl w:val="0"/>
+        </w:rPr>
+      </w:r>
+    </w:p>
+    <w:p>
+      <w:pPr>
+        <w:pStyle w:val="Heading1"/>
+        <w:jc w:val="center"/>
+        <w:rPr/>
+      </w:pPr>
+      <w:bookmarkStart w:colFirst="0" w:colLast="0" w:name="_915o9bjqgo4w" w:id="5"/>
+      <w:bookmarkEnd w:id="5"/>
+      <w:r>
+        <w:rPr>
+          <w:rtl w:val="0"/>
+        </w:rPr>
+      </w:r>
+    </w:p>
+    <w:p>
+      <w:pPr>
         <w:pStyle w:val="Subtitle"/>
         <w:jc w:val="center"/>
         <w:rPr>
           <w:i w:val="1"/>
         </w:rPr>
       </w:pPr>
-      <w:bookmarkStart w:colFirst="0" w:colLast="0" w:name="_l5x60spd7h1j" w:id="2"/>
-      <w:bookmarkEnd w:id="2"/>
-      <w:r>
-        <w:rPr>
-          <w:i w:val="1"/>
-          <w:rtl w:val="0"/>
-        </w:rPr>
-        <w:t xml:space="preserve">S</w:t>
-      </w:r>
-      <w:r>
-        <w:rPr>
-          <w:i w:val="1"/>
-          <w:rtl w:val="0"/>
-        </w:rPr>
-        <w:t xml:space="preserve">trateška igra </w:t>
-      </w:r>
-      <w:r>
-        <w:rPr>
-          <w:i w:val="1"/>
-          <w:rtl w:val="0"/>
-        </w:rPr>
-        <w:t xml:space="preserve">osvajanja</w:t>
-      </w:r>
-      <w:r>
-        <w:br w:type="page"/>
-      </w:r>
+      <w:bookmarkStart w:colFirst="0" w:colLast="0" w:name="_z9ruaomfqbc" w:id="6"/>
+      <w:bookmarkEnd w:id="6"/>
       <w:r>
         <w:rPr>
           <w:rtl w:val="0"/>
@@ -97,8 +788,8 @@
         <w:pStyle w:val="Heading1"/>
         <w:rPr/>
       </w:pPr>
-      <w:bookmarkStart w:colFirst="0" w:colLast="0" w:name="_uxbgl9e3db85" w:id="3"/>
-      <w:bookmarkEnd w:id="3"/>
+      <w:bookmarkStart w:colFirst="0" w:colLast="0" w:name="_uxbgl9e3db85" w:id="7"/>
+      <w:bookmarkEnd w:id="7"/>
       <w:r>
         <w:rPr>
           <w:rtl w:val="0"/>
@@ -130,8 +821,8 @@
         <w:spacing w:after="0" w:before="200" w:line="360" w:lineRule="auto"/>
         <w:rPr/>
       </w:pPr>
-      <w:bookmarkStart w:colFirst="0" w:colLast="0" w:name="_m797enzagrnd" w:id="4"/>
-      <w:bookmarkEnd w:id="4"/>
+      <w:bookmarkStart w:colFirst="0" w:colLast="0" w:name="_m797enzagrnd" w:id="8"/>
+      <w:bookmarkEnd w:id="8"/>
       <w:r>
         <w:rPr>
           <w:rtl w:val="0"/>
@@ -343,8 +1034,8 @@
         <w:spacing w:after="0" w:before="200" w:line="360" w:lineRule="auto"/>
         <w:rPr/>
       </w:pPr>
-      <w:bookmarkStart w:colFirst="0" w:colLast="0" w:name="_abjy06rvokm3" w:id="5"/>
-      <w:bookmarkEnd w:id="5"/>
+      <w:bookmarkStart w:colFirst="0" w:colLast="0" w:name="_abjy06rvokm3" w:id="9"/>
+      <w:bookmarkEnd w:id="9"/>
       <w:r>
         <w:rPr>
           <w:rtl w:val="0"/>
@@ -707,8 +1398,8 @@
         <w:spacing w:before="600" w:lineRule="auto"/>
         <w:rPr/>
       </w:pPr>
-      <w:bookmarkStart w:colFirst="0" w:colLast="0" w:name="_ofjvmsmfobyy" w:id="6"/>
-      <w:bookmarkEnd w:id="6"/>
+      <w:bookmarkStart w:colFirst="0" w:colLast="0" w:name="_ofjvmsmfobyy" w:id="10"/>
+      <w:bookmarkEnd w:id="10"/>
       <w:r>
         <w:rPr>
           <w:rtl w:val="0"/>
@@ -725,8 +1416,8 @@
           <w:szCs w:val="24"/>
         </w:rPr>
       </w:pPr>
-      <w:bookmarkStart w:colFirst="0" w:colLast="0" w:name="_botd4zhk9ege" w:id="7"/>
-      <w:bookmarkEnd w:id="7"/>
+      <w:bookmarkStart w:colFirst="0" w:colLast="0" w:name="_botd4zhk9ege" w:id="11"/>
+      <w:bookmarkEnd w:id="11"/>
       <w:r>
         <w:rPr>
           <w:sz w:val="24"/>
@@ -957,8 +1648,8 @@
         <w:spacing w:before="400" w:lineRule="auto"/>
         <w:rPr/>
       </w:pPr>
-      <w:bookmarkStart w:colFirst="0" w:colLast="0" w:name="_85joymh6i3mt" w:id="8"/>
-      <w:bookmarkEnd w:id="8"/>
+      <w:bookmarkStart w:colFirst="0" w:colLast="0" w:name="_85joymh6i3mt" w:id="12"/>
+      <w:bookmarkEnd w:id="12"/>
       <w:r>
         <w:rPr>
           <w:rtl w:val="0"/>
@@ -1251,8 +1942,8 @@
         <w:ind w:left="0" w:firstLine="0"/>
         <w:rPr/>
       </w:pPr>
-      <w:bookmarkStart w:colFirst="0" w:colLast="0" w:name="_j9ygsw4f79am" w:id="9"/>
-      <w:bookmarkEnd w:id="9"/>
+      <w:bookmarkStart w:colFirst="0" w:colLast="0" w:name="_j9ygsw4f79am" w:id="13"/>
+      <w:bookmarkEnd w:id="13"/>
       <w:r>
         <w:rPr>
           <w:rtl w:val="0"/>
@@ -1287,7 +1978,7 @@
           <w:b w:val="1"/>
           <w:rtl w:val="0"/>
         </w:rPr>
-        <w:t xml:space="preserve">ASP.NET MVC + React js framework</w:t>
+        <w:t xml:space="preserve">ASP.NET MVC</w:t>
       </w:r>
     </w:p>
     <w:p>
@@ -1298,7 +1989,7 @@
         </w:numPr>
         <w:ind w:left="1440" w:hanging="360"/>
         <w:rPr>
-          <w:u w:val="none"/>
+          <w:b w:val="1"/>
         </w:rPr>
       </w:pPr>
       <w:r>
@@ -1410,8 +2101,8 @@
         <w:pStyle w:val="Heading1"/>
         <w:rPr/>
       </w:pPr>
-      <w:bookmarkStart w:colFirst="0" w:colLast="0" w:name="_ozownspvi88f" w:id="10"/>
-      <w:bookmarkEnd w:id="10"/>
+      <w:bookmarkStart w:colFirst="0" w:colLast="0" w:name="_ozownspvi88f" w:id="14"/>
+      <w:bookmarkEnd w:id="14"/>
       <w:r>
         <w:rPr>
           <w:rtl w:val="0"/>
@@ -1448,8 +2139,8 @@
         <w:spacing w:before="400" w:lineRule="auto"/>
         <w:rPr/>
       </w:pPr>
-      <w:bookmarkStart w:colFirst="0" w:colLast="0" w:name="_z7ivskpmspw6" w:id="11"/>
-      <w:bookmarkEnd w:id="11"/>
+      <w:bookmarkStart w:colFirst="0" w:colLast="0" w:name="_z7ivskpmspw6" w:id="15"/>
+      <w:bookmarkEnd w:id="15"/>
       <w:r>
         <w:rPr>
           <w:rtl w:val="0"/>
@@ -2582,6 +3273,19 @@
       <w:sz w:val="30"/>
       <w:szCs w:val="30"/>
     </w:rPr>
+  </w:style>
+  <w:style w:type="table" w:styleId="Table1">
+    <w:basedOn w:val="TableNormal"/>
+    <w:tblPr>
+      <w:tblStyleRowBandSize w:val="1"/>
+      <w:tblStyleColBandSize w:val="1"/>
+      <w:tblCellMar>
+        <w:top w:w="100.0" w:type="dxa"/>
+        <w:left w:w="100.0" w:type="dxa"/>
+        <w:bottom w:w="100.0" w:type="dxa"/>
+        <w:right w:w="100.0" w:type="dxa"/>
+      </w:tblCellMar>
+    </w:tblPr>
   </w:style>
 </w:styles>
 </file>

</xml_diff>